<commit_message>
final output with k=4
</commit_message>
<xml_diff>
--- a/project4/da410_project4.docx
+++ b/project4/da410_project4.docx
@@ -2406,7 +2406,7 @@
         <w:rPr>
           <w:rStyle w:val="DecValTok"/>
         </w:rPr>
-        <w:t xml:space="preserve">1234</w:t>
+        <w:t xml:space="preserve">42</w:t>
       </w:r>
       <w:r>
         <w:rPr>
@@ -2535,7 +2535,7 @@
         <w:rPr>
           <w:rStyle w:val="FloatTok"/>
         </w:rPr>
-        <w:t xml:space="preserve">0.66</w:t>
+        <w:t xml:space="preserve">0.67</w:t>
       </w:r>
       <w:r>
         <w:rPr>
@@ -2547,7 +2547,7 @@
         <w:rPr>
           <w:rStyle w:val="FloatTok"/>
         </w:rPr>
-        <w:t xml:space="preserve">0.34</w:t>
+        <w:t xml:space="preserve">0.33</w:t>
       </w:r>
       <w:r>
         <w:rPr>
@@ -2904,7 +2904,7 @@
         <w:rPr>
           <w:rStyle w:val="DecValTok"/>
         </w:rPr>
-        <w:t xml:space="preserve">3</w:t>
+        <w:t xml:space="preserve">6</w:t>
       </w:r>
       <w:r>
         <w:rPr>
@@ -2978,7 +2978,7 @@
         <w:rPr>
           <w:rStyle w:val="VerbatimChar"/>
         </w:rPr>
-        <w:t xml:space="preserve">##         13         14         15</w:t>
+        <w:t xml:space="preserve">##         23         19         16</w:t>
       </w:r>
     </w:p>
     <w:p>
@@ -3034,7 +3034,7 @@
         <w:rPr>
           <w:rStyle w:val="VerbatimChar"/>
         </w:rPr>
-        <w:t xml:space="preserve">##      setosa         13          0         0</w:t>
+        <w:t xml:space="preserve">##      setosa         23          0         0</w:t>
       </w:r>
       <w:r>
         <w:br w:type="textWrapping"/>
@@ -3043,7 +3043,7 @@
         <w:rPr>
           <w:rStyle w:val="VerbatimChar"/>
         </w:rPr>
-        <w:t xml:space="preserve">##      versicolor      0         13         0</w:t>
+        <w:t xml:space="preserve">##      versicolor      0         15         0</w:t>
       </w:r>
       <w:r>
         <w:br w:type="textWrapping"/>
@@ -3052,49 +3052,522 @@
         <w:rPr>
           <w:rStyle w:val="VerbatimChar"/>
         </w:rPr>
-        <w:t xml:space="preserve">##      virginica       0          1        15</w:t>
+        <w:t xml:space="preserve">##      virginica       0          4        16</w:t>
       </w:r>
     </w:p>
     <w:p>
       <w:pPr>
-        <w:pStyle w:val="FirstParagraph"/>
-      </w:pPr>
-      <w:r>
-        <w:t xml:space="preserve">The output of the kNN misclassified 1</w:t>
-      </w:r>
-      <w:r>
-        <w:t xml:space="preserve"> </w:t>
-      </w:r>
-      <w:r>
-        <w:rPr>
-          <w:i/>
-        </w:rPr>
-        <w:t xml:space="preserve">versicolor</w:t>
-      </w:r>
-      <w:r>
-        <w:t xml:space="preserve"> </w:t>
-      </w:r>
-      <w:r>
-        <w:t xml:space="preserve">iris as a</w:t>
-      </w:r>
-      <w:r>
-        <w:t xml:space="preserve"> </w:t>
-      </w:r>
-      <w:r>
-        <w:rPr>
-          <w:i/>
-        </w:rPr>
-        <w:t xml:space="preserve">verginica</w:t>
-      </w:r>
-      <w:r>
-        <w:t xml:space="preserve"> </w:t>
-      </w:r>
-      <w:r>
-        <w:t xml:space="preserve">iris.</w:t>
+        <w:pStyle w:val="SourceCode"/>
+      </w:pPr>
+      <w:r>
+        <w:rPr>
+          <w:rStyle w:val="NormalTok"/>
+        </w:rPr>
+        <w:t xml:space="preserve">accuracy.table &lt;-</w:t>
+      </w:r>
+      <w:r>
+        <w:rPr>
+          <w:rStyle w:val="StringTok"/>
+        </w:rPr>
+        <w:t xml:space="preserve"> </w:t>
+      </w:r>
+      <w:r>
+        <w:rPr>
+          <w:rStyle w:val="NormalTok"/>
+        </w:rPr>
+        <w:t xml:space="preserve">iris </w:t>
+      </w:r>
+      <w:r>
+        <w:rPr>
+          <w:rStyle w:val="OperatorTok"/>
+        </w:rPr>
+        <w:t xml:space="preserve">%&gt;%</w:t>
+      </w:r>
+      <w:r>
+        <w:rPr>
+          <w:rStyle w:val="StringTok"/>
+        </w:rPr>
+        <w:t xml:space="preserve"> </w:t>
+      </w:r>
+      <w:r>
+        <w:br w:type="textWrapping"/>
+      </w:r>
+      <w:r>
+        <w:rPr>
+          <w:rStyle w:val="StringTok"/>
+        </w:rPr>
+        <w:t xml:space="preserve">  </w:t>
+      </w:r>
+      <w:r>
+        <w:rPr>
+          <w:rStyle w:val="KeywordTok"/>
+        </w:rPr>
+        <w:t xml:space="preserve">mutate</w:t>
+      </w:r>
+      <w:r>
+        <w:rPr>
+          <w:rStyle w:val="NormalTok"/>
+        </w:rPr>
+        <w:t xml:space="preserve">(</w:t>
+      </w:r>
+      <w:r>
+        <w:rPr>
+          <w:rStyle w:val="DataTypeTok"/>
+        </w:rPr>
+        <w:t xml:space="preserve">ind =</w:t>
+      </w:r>
+      <w:r>
+        <w:rPr>
+          <w:rStyle w:val="NormalTok"/>
+        </w:rPr>
+        <w:t xml:space="preserve"> ind) </w:t>
+      </w:r>
+      <w:r>
+        <w:rPr>
+          <w:rStyle w:val="OperatorTok"/>
+        </w:rPr>
+        <w:t xml:space="preserve">%&gt;%</w:t>
+      </w:r>
+      <w:r>
+        <w:rPr>
+          <w:rStyle w:val="StringTok"/>
+        </w:rPr>
+        <w:t xml:space="preserve"> </w:t>
+      </w:r>
+      <w:r>
+        <w:br w:type="textWrapping"/>
+      </w:r>
+      <w:r>
+        <w:rPr>
+          <w:rStyle w:val="StringTok"/>
+        </w:rPr>
+        <w:t xml:space="preserve">  </w:t>
+      </w:r>
+      <w:r>
+        <w:rPr>
+          <w:rStyle w:val="KeywordTok"/>
+        </w:rPr>
+        <w:t xml:space="preserve">filter</w:t>
+      </w:r>
+      <w:r>
+        <w:rPr>
+          <w:rStyle w:val="NormalTok"/>
+        </w:rPr>
+        <w:t xml:space="preserve">(ind </w:t>
+      </w:r>
+      <w:r>
+        <w:rPr>
+          <w:rStyle w:val="OperatorTok"/>
+        </w:rPr>
+        <w:t xml:space="preserve">==</w:t>
+      </w:r>
+      <w:r>
+        <w:rPr>
+          <w:rStyle w:val="StringTok"/>
+        </w:rPr>
+        <w:t xml:space="preserve"> </w:t>
+      </w:r>
+      <w:r>
+        <w:rPr>
+          <w:rStyle w:val="DecValTok"/>
+        </w:rPr>
+        <w:t xml:space="preserve">2</w:t>
+      </w:r>
+      <w:r>
+        <w:rPr>
+          <w:rStyle w:val="NormalTok"/>
+        </w:rPr>
+        <w:t xml:space="preserve">) </w:t>
+      </w:r>
+      <w:r>
+        <w:rPr>
+          <w:rStyle w:val="OperatorTok"/>
+        </w:rPr>
+        <w:t xml:space="preserve">%&gt;%</w:t>
+      </w:r>
+      <w:r>
+        <w:rPr>
+          <w:rStyle w:val="StringTok"/>
+        </w:rPr>
+        <w:t xml:space="preserve"> </w:t>
+      </w:r>
+      <w:r>
+        <w:br w:type="textWrapping"/>
+      </w:r>
+      <w:r>
+        <w:rPr>
+          <w:rStyle w:val="StringTok"/>
+        </w:rPr>
+        <w:t xml:space="preserve">  </w:t>
+      </w:r>
+      <w:r>
+        <w:rPr>
+          <w:rStyle w:val="KeywordTok"/>
+        </w:rPr>
+        <w:t xml:space="preserve">mutate</w:t>
+      </w:r>
+      <w:r>
+        <w:rPr>
+          <w:rStyle w:val="NormalTok"/>
+        </w:rPr>
+        <w:t xml:space="preserve">(</w:t>
+      </w:r>
+      <w:r>
+        <w:rPr>
+          <w:rStyle w:val="DataTypeTok"/>
+        </w:rPr>
+        <w:t xml:space="preserve">iris.knn =</w:t>
+      </w:r>
+      <w:r>
+        <w:rPr>
+          <w:rStyle w:val="NormalTok"/>
+        </w:rPr>
+        <w:t xml:space="preserve"> iris.knn,</w:t>
+      </w:r>
+      <w:r>
+        <w:br w:type="textWrapping"/>
+      </w:r>
+      <w:r>
+        <w:rPr>
+          <w:rStyle w:val="NormalTok"/>
+        </w:rPr>
+        <w:t xml:space="preserve">         </w:t>
+      </w:r>
+      <w:r>
+        <w:rPr>
+          <w:rStyle w:val="DataTypeTok"/>
+        </w:rPr>
+        <w:t xml:space="preserve">predict.true =</w:t>
+      </w:r>
+      <w:r>
+        <w:rPr>
+          <w:rStyle w:val="NormalTok"/>
+        </w:rPr>
+        <w:t xml:space="preserve"> </w:t>
+      </w:r>
+      <w:r>
+        <w:rPr>
+          <w:rStyle w:val="KeywordTok"/>
+        </w:rPr>
+        <w:t xml:space="preserve">if_else</w:t>
+      </w:r>
+      <w:r>
+        <w:rPr>
+          <w:rStyle w:val="NormalTok"/>
+        </w:rPr>
+        <w:t xml:space="preserve">(species </w:t>
+      </w:r>
+      <w:r>
+        <w:rPr>
+          <w:rStyle w:val="OperatorTok"/>
+        </w:rPr>
+        <w:t xml:space="preserve">==</w:t>
+      </w:r>
+      <w:r>
+        <w:rPr>
+          <w:rStyle w:val="StringTok"/>
+        </w:rPr>
+        <w:t xml:space="preserve"> </w:t>
+      </w:r>
+      <w:r>
+        <w:rPr>
+          <w:rStyle w:val="NormalTok"/>
+        </w:rPr>
+        <w:t xml:space="preserve">iris.knn, </w:t>
+      </w:r>
+      <w:r>
+        <w:rPr>
+          <w:rStyle w:val="OtherTok"/>
+        </w:rPr>
+        <w:t xml:space="preserve">TRUE</w:t>
+      </w:r>
+      <w:r>
+        <w:rPr>
+          <w:rStyle w:val="NormalTok"/>
+        </w:rPr>
+        <w:t xml:space="preserve">, </w:t>
+      </w:r>
+      <w:r>
+        <w:rPr>
+          <w:rStyle w:val="OtherTok"/>
+        </w:rPr>
+        <w:t xml:space="preserve">FALSE</w:t>
+      </w:r>
+      <w:r>
+        <w:rPr>
+          <w:rStyle w:val="NormalTok"/>
+        </w:rPr>
+        <w:t xml:space="preserve">)) </w:t>
+      </w:r>
+      <w:r>
+        <w:br w:type="textWrapping"/>
+      </w:r>
+      <w:r>
+        <w:br w:type="textWrapping"/>
+      </w:r>
+      <w:r>
+        <w:rPr>
+          <w:rStyle w:val="NormalTok"/>
+        </w:rPr>
+        <w:t xml:space="preserve">accuracy.rate &lt;-</w:t>
+      </w:r>
+      <w:r>
+        <w:rPr>
+          <w:rStyle w:val="StringTok"/>
+        </w:rPr>
+        <w:t xml:space="preserve"> </w:t>
+      </w:r>
+      <w:r>
+        <w:rPr>
+          <w:rStyle w:val="NormalTok"/>
+        </w:rPr>
+        <w:t xml:space="preserve">accuracy.table </w:t>
+      </w:r>
+      <w:r>
+        <w:rPr>
+          <w:rStyle w:val="OperatorTok"/>
+        </w:rPr>
+        <w:t xml:space="preserve">%&gt;%</w:t>
+      </w:r>
+      <w:r>
+        <w:rPr>
+          <w:rStyle w:val="StringTok"/>
+        </w:rPr>
+        <w:t xml:space="preserve"> </w:t>
+      </w:r>
+      <w:r>
+        <w:br w:type="textWrapping"/>
+      </w:r>
+      <w:r>
+        <w:rPr>
+          <w:rStyle w:val="StringTok"/>
+        </w:rPr>
+        <w:t xml:space="preserve">  </w:t>
+      </w:r>
+      <w:r>
+        <w:rPr>
+          <w:rStyle w:val="KeywordTok"/>
+        </w:rPr>
+        <w:t xml:space="preserve">group_by</w:t>
+      </w:r>
+      <w:r>
+        <w:rPr>
+          <w:rStyle w:val="NormalTok"/>
+        </w:rPr>
+        <w:t xml:space="preserve">(predict.true) </w:t>
+      </w:r>
+      <w:r>
+        <w:rPr>
+          <w:rStyle w:val="OperatorTok"/>
+        </w:rPr>
+        <w:t xml:space="preserve">%&gt;%</w:t>
+      </w:r>
+      <w:r>
+        <w:rPr>
+          <w:rStyle w:val="StringTok"/>
+        </w:rPr>
+        <w:t xml:space="preserve"> </w:t>
+      </w:r>
+      <w:r>
+        <w:br w:type="textWrapping"/>
+      </w:r>
+      <w:r>
+        <w:rPr>
+          <w:rStyle w:val="StringTok"/>
+        </w:rPr>
+        <w:t xml:space="preserve">  </w:t>
+      </w:r>
+      <w:r>
+        <w:rPr>
+          <w:rStyle w:val="KeywordTok"/>
+        </w:rPr>
+        <w:t xml:space="preserve">summarize</w:t>
+      </w:r>
+      <w:r>
+        <w:rPr>
+          <w:rStyle w:val="NormalTok"/>
+        </w:rPr>
+        <w:t xml:space="preserve">(</w:t>
+      </w:r>
+      <w:r>
+        <w:rPr>
+          <w:rStyle w:val="DataTypeTok"/>
+        </w:rPr>
+        <w:t xml:space="preserve">count =</w:t>
+      </w:r>
+      <w:r>
+        <w:rPr>
+          <w:rStyle w:val="NormalTok"/>
+        </w:rPr>
+        <w:t xml:space="preserve"> </w:t>
+      </w:r>
+      <w:r>
+        <w:rPr>
+          <w:rStyle w:val="KeywordTok"/>
+        </w:rPr>
+        <w:t xml:space="preserve">n</w:t>
+      </w:r>
+      <w:r>
+        <w:rPr>
+          <w:rStyle w:val="NormalTok"/>
+        </w:rPr>
+        <w:t xml:space="preserve">(),</w:t>
+      </w:r>
+      <w:r>
+        <w:br w:type="textWrapping"/>
+      </w:r>
+      <w:r>
+        <w:rPr>
+          <w:rStyle w:val="NormalTok"/>
+        </w:rPr>
+        <w:t xml:space="preserve">            </w:t>
+      </w:r>
+      <w:r>
+        <w:rPr>
+          <w:rStyle w:val="DataTypeTok"/>
+        </w:rPr>
+        <w:t xml:space="preserve">rate =</w:t>
+      </w:r>
+      <w:r>
+        <w:rPr>
+          <w:rStyle w:val="NormalTok"/>
+        </w:rPr>
+        <w:t xml:space="preserve"> count </w:t>
+      </w:r>
+      <w:r>
+        <w:rPr>
+          <w:rStyle w:val="OperatorTok"/>
+        </w:rPr>
+        <w:t xml:space="preserve">/</w:t>
+      </w:r>
+      <w:r>
+        <w:rPr>
+          <w:rStyle w:val="StringTok"/>
+        </w:rPr>
+        <w:t xml:space="preserve"> </w:t>
+      </w:r>
+      <w:r>
+        <w:rPr>
+          <w:rStyle w:val="KeywordTok"/>
+        </w:rPr>
+        <w:t xml:space="preserve">nrow</w:t>
+      </w:r>
+      <w:r>
+        <w:rPr>
+          <w:rStyle w:val="NormalTok"/>
+        </w:rPr>
+        <w:t xml:space="preserve">(accuracy.table) </w:t>
+      </w:r>
+      <w:r>
+        <w:rPr>
+          <w:rStyle w:val="OperatorTok"/>
+        </w:rPr>
+        <w:t xml:space="preserve">*</w:t>
+      </w:r>
+      <w:r>
+        <w:rPr>
+          <w:rStyle w:val="StringTok"/>
+        </w:rPr>
+        <w:t xml:space="preserve"> </w:t>
+      </w:r>
+      <w:r>
+        <w:rPr>
+          <w:rStyle w:val="DecValTok"/>
+        </w:rPr>
+        <w:t xml:space="preserve">100</w:t>
+      </w:r>
+      <w:r>
+        <w:rPr>
+          <w:rStyle w:val="NormalTok"/>
+        </w:rPr>
+        <w:t xml:space="preserve">,</w:t>
+      </w:r>
+      <w:r>
+        <w:br w:type="textWrapping"/>
+      </w:r>
+      <w:r>
+        <w:rPr>
+          <w:rStyle w:val="NormalTok"/>
+        </w:rPr>
+        <w:t xml:space="preserve">            </w:t>
+      </w:r>
+      <w:r>
+        <w:rPr>
+          <w:rStyle w:val="DataTypeTok"/>
+        </w:rPr>
+        <w:t xml:space="preserve">rate =</w:t>
+      </w:r>
+      <w:r>
+        <w:rPr>
+          <w:rStyle w:val="NormalTok"/>
+        </w:rPr>
+        <w:t xml:space="preserve"> </w:t>
+      </w:r>
+      <w:r>
+        <w:rPr>
+          <w:rStyle w:val="KeywordTok"/>
+        </w:rPr>
+        <w:t xml:space="preserve">round</w:t>
+      </w:r>
+      <w:r>
+        <w:rPr>
+          <w:rStyle w:val="NormalTok"/>
+        </w:rPr>
+        <w:t xml:space="preserve">(rate,</w:t>
+      </w:r>
+      <w:r>
+        <w:rPr>
+          <w:rStyle w:val="DecValTok"/>
+        </w:rPr>
+        <w:t xml:space="preserve">2</w:t>
+      </w:r>
+      <w:r>
+        <w:rPr>
+          <w:rStyle w:val="NormalTok"/>
+        </w:rPr>
+        <w:t xml:space="preserve">))</w:t>
       </w:r>
     </w:p>
     <w:p>
       <w:pPr>
+        <w:pStyle w:val="FirstParagraph"/>
+      </w:pPr>
+      <w:r>
+        <w:t xml:space="preserve">The output of the kNN misclassified 4</w:t>
+      </w:r>
+      <w:r>
+        <w:t xml:space="preserve"> </w:t>
+      </w:r>
+      <w:r>
+        <w:rPr>
+          <w:i/>
+        </w:rPr>
+        <w:t xml:space="preserve">versicolor</w:t>
+      </w:r>
+      <w:r>
+        <w:t xml:space="preserve"> </w:t>
+      </w:r>
+      <w:r>
+        <w:t xml:space="preserve">iris flower(s) as</w:t>
+      </w:r>
+      <w:r>
+        <w:t xml:space="preserve"> </w:t>
+      </w:r>
+      <w:r>
+        <w:rPr>
+          <w:i/>
+        </w:rPr>
+        <w:t xml:space="preserve">verginica</w:t>
+      </w:r>
+      <w:r>
+        <w:t xml:space="preserve"> </w:t>
+      </w:r>
+      <w:r>
+        <w:t xml:space="preserve">iris; which is a 6.9% error rate.</w:t>
+      </w:r>
+    </w:p>
+    <w:p>
+      <w:pPr>
         <w:pStyle w:val="Heading3"/>
       </w:pPr>
       <w:bookmarkStart w:id="35" w:name="prediction-scatter-plot"/>
@@ -3107,252 +3580,6 @@
       <w:pPr>
         <w:pStyle w:val="SourceCode"/>
       </w:pPr>
-      <w:r>
-        <w:rPr>
-          <w:rStyle w:val="NormalTok"/>
-        </w:rPr>
-        <w:t xml:space="preserve">accuracy.table &lt;-</w:t>
-      </w:r>
-      <w:r>
-        <w:rPr>
-          <w:rStyle w:val="StringTok"/>
-        </w:rPr>
-        <w:t xml:space="preserve"> </w:t>
-      </w:r>
-      <w:r>
-        <w:rPr>
-          <w:rStyle w:val="NormalTok"/>
-        </w:rPr>
-        <w:t xml:space="preserve">iris </w:t>
-      </w:r>
-      <w:r>
-        <w:rPr>
-          <w:rStyle w:val="OperatorTok"/>
-        </w:rPr>
-        <w:t xml:space="preserve">%&gt;%</w:t>
-      </w:r>
-      <w:r>
-        <w:rPr>
-          <w:rStyle w:val="StringTok"/>
-        </w:rPr>
-        <w:t xml:space="preserve"> </w:t>
-      </w:r>
-      <w:r>
-        <w:br w:type="textWrapping"/>
-      </w:r>
-      <w:r>
-        <w:rPr>
-          <w:rStyle w:val="StringTok"/>
-        </w:rPr>
-        <w:t xml:space="preserve">  </w:t>
-      </w:r>
-      <w:r>
-        <w:rPr>
-          <w:rStyle w:val="KeywordTok"/>
-        </w:rPr>
-        <w:t xml:space="preserve">mutate</w:t>
-      </w:r>
-      <w:r>
-        <w:rPr>
-          <w:rStyle w:val="NormalTok"/>
-        </w:rPr>
-        <w:t xml:space="preserve">(</w:t>
-      </w:r>
-      <w:r>
-        <w:rPr>
-          <w:rStyle w:val="DataTypeTok"/>
-        </w:rPr>
-        <w:t xml:space="preserve">ind =</w:t>
-      </w:r>
-      <w:r>
-        <w:rPr>
-          <w:rStyle w:val="NormalTok"/>
-        </w:rPr>
-        <w:t xml:space="preserve"> ind) </w:t>
-      </w:r>
-      <w:r>
-        <w:rPr>
-          <w:rStyle w:val="OperatorTok"/>
-        </w:rPr>
-        <w:t xml:space="preserve">%&gt;%</w:t>
-      </w:r>
-      <w:r>
-        <w:rPr>
-          <w:rStyle w:val="StringTok"/>
-        </w:rPr>
-        <w:t xml:space="preserve"> </w:t>
-      </w:r>
-      <w:r>
-        <w:br w:type="textWrapping"/>
-      </w:r>
-      <w:r>
-        <w:rPr>
-          <w:rStyle w:val="StringTok"/>
-        </w:rPr>
-        <w:t xml:space="preserve">  </w:t>
-      </w:r>
-      <w:r>
-        <w:rPr>
-          <w:rStyle w:val="KeywordTok"/>
-        </w:rPr>
-        <w:t xml:space="preserve">filter</w:t>
-      </w:r>
-      <w:r>
-        <w:rPr>
-          <w:rStyle w:val="NormalTok"/>
-        </w:rPr>
-        <w:t xml:space="preserve">(ind </w:t>
-      </w:r>
-      <w:r>
-        <w:rPr>
-          <w:rStyle w:val="OperatorTok"/>
-        </w:rPr>
-        <w:t xml:space="preserve">==</w:t>
-      </w:r>
-      <w:r>
-        <w:rPr>
-          <w:rStyle w:val="StringTok"/>
-        </w:rPr>
-        <w:t xml:space="preserve"> </w:t>
-      </w:r>
-      <w:r>
-        <w:rPr>
-          <w:rStyle w:val="DecValTok"/>
-        </w:rPr>
-        <w:t xml:space="preserve">2</w:t>
-      </w:r>
-      <w:r>
-        <w:rPr>
-          <w:rStyle w:val="NormalTok"/>
-        </w:rPr>
-        <w:t xml:space="preserve">) </w:t>
-      </w:r>
-      <w:r>
-        <w:rPr>
-          <w:rStyle w:val="OperatorTok"/>
-        </w:rPr>
-        <w:t xml:space="preserve">%&gt;%</w:t>
-      </w:r>
-      <w:r>
-        <w:rPr>
-          <w:rStyle w:val="StringTok"/>
-        </w:rPr>
-        <w:t xml:space="preserve"> </w:t>
-      </w:r>
-      <w:r>
-        <w:br w:type="textWrapping"/>
-      </w:r>
-      <w:r>
-        <w:rPr>
-          <w:rStyle w:val="StringTok"/>
-        </w:rPr>
-        <w:t xml:space="preserve">  </w:t>
-      </w:r>
-      <w:r>
-        <w:rPr>
-          <w:rStyle w:val="KeywordTok"/>
-        </w:rPr>
-        <w:t xml:space="preserve">mutate</w:t>
-      </w:r>
-      <w:r>
-        <w:rPr>
-          <w:rStyle w:val="NormalTok"/>
-        </w:rPr>
-        <w:t xml:space="preserve">(</w:t>
-      </w:r>
-      <w:r>
-        <w:rPr>
-          <w:rStyle w:val="DataTypeTok"/>
-        </w:rPr>
-        <w:t xml:space="preserve">iris.knn =</w:t>
-      </w:r>
-      <w:r>
-        <w:rPr>
-          <w:rStyle w:val="NormalTok"/>
-        </w:rPr>
-        <w:t xml:space="preserve"> iris.knn,</w:t>
-      </w:r>
-      <w:r>
-        <w:br w:type="textWrapping"/>
-      </w:r>
-      <w:r>
-        <w:rPr>
-          <w:rStyle w:val="NormalTok"/>
-        </w:rPr>
-        <w:t xml:space="preserve">         </w:t>
-      </w:r>
-      <w:r>
-        <w:rPr>
-          <w:rStyle w:val="DataTypeTok"/>
-        </w:rPr>
-        <w:t xml:space="preserve">predict.true =</w:t>
-      </w:r>
-      <w:r>
-        <w:rPr>
-          <w:rStyle w:val="NormalTok"/>
-        </w:rPr>
-        <w:t xml:space="preserve"> </w:t>
-      </w:r>
-      <w:r>
-        <w:rPr>
-          <w:rStyle w:val="KeywordTok"/>
-        </w:rPr>
-        <w:t xml:space="preserve">if_else</w:t>
-      </w:r>
-      <w:r>
-        <w:rPr>
-          <w:rStyle w:val="NormalTok"/>
-        </w:rPr>
-        <w:t xml:space="preserve">(species </w:t>
-      </w:r>
-      <w:r>
-        <w:rPr>
-          <w:rStyle w:val="OperatorTok"/>
-        </w:rPr>
-        <w:t xml:space="preserve">==</w:t>
-      </w:r>
-      <w:r>
-        <w:rPr>
-          <w:rStyle w:val="StringTok"/>
-        </w:rPr>
-        <w:t xml:space="preserve"> </w:t>
-      </w:r>
-      <w:r>
-        <w:rPr>
-          <w:rStyle w:val="NormalTok"/>
-        </w:rPr>
-        <w:t xml:space="preserve">iris.knn, </w:t>
-      </w:r>
-      <w:r>
-        <w:rPr>
-          <w:rStyle w:val="OtherTok"/>
-        </w:rPr>
-        <w:t xml:space="preserve">TRUE</w:t>
-      </w:r>
-      <w:r>
-        <w:rPr>
-          <w:rStyle w:val="NormalTok"/>
-        </w:rPr>
-        <w:t xml:space="preserve">, </w:t>
-      </w:r>
-      <w:r>
-        <w:rPr>
-          <w:rStyle w:val="OtherTok"/>
-        </w:rPr>
-        <w:t xml:space="preserve">FALSE</w:t>
-      </w:r>
-      <w:r>
-        <w:rPr>
-          <w:rStyle w:val="NormalTok"/>
-        </w:rPr>
-        <w:t xml:space="preserve">))</w:t>
-      </w:r>
-      <w:r>
-        <w:br w:type="textWrapping"/>
-      </w:r>
-      <w:r>
-        <w:br w:type="textWrapping"/>
-      </w:r>
       <w:r>
         <w:rPr>
           <w:rStyle w:val="NormalTok"/>
@@ -4358,7 +4585,34 @@
         <w:pStyle w:val="BodyText"/>
       </w:pPr>
       <w:r>
-        <w:t xml:space="preserve">Plotting sepal and petal variables before and after training shows very close alignment. We know from the above table that there was only 1 misclassified flower from the test set, but which flower was hard to discern in the plots. Let’s work to call out which flower was incorrectly labelled.</w:t>
+        <w:t xml:space="preserve">Plotting sepal and petal variables before and after training shows very close alignment. After running multiple tests, the smallest misclassification volume we could achieve was 4, or 6.9% error rate, using</w:t>
+      </w:r>
+      <w:r>
+        <w:t xml:space="preserve"> </w:t>
+      </w:r>
+      <w:r>
+        <w:rPr>
+          <w:rStyle w:val="VerbatimChar"/>
+        </w:rPr>
+        <w:t xml:space="preserve">seed(42)</w:t>
+      </w:r>
+      <w:r>
+        <w:t xml:space="preserve"> </w:t>
+      </w:r>
+      <w:r>
+        <w:t xml:space="preserve">and</w:t>
+      </w:r>
+      <w:r>
+        <w:t xml:space="preserve"> </w:t>
+      </w:r>
+      <w:r>
+        <w:rPr>
+          <w:rStyle w:val="VerbatimChar"/>
+        </w:rPr>
+        <w:t xml:space="preserve">k=6</w:t>
+      </w:r>
+      <w:r>
+        <w:t xml:space="preserve">. These are a bit hard to discern from the plots Let’s work to call out which flowers are incorrectly labelled.</w:t>
       </w:r>
     </w:p>
     <w:p>
@@ -5097,7 +5351,7 @@
     </w:lvl>
   </w:abstractNum>
   <w:abstractNum w:abstractNumId="990">
-    <w:nsid w:val="90001ecf"/>
+    <w:nsid w:val="e1d3a0c4"/>
     <w:multiLevelType w:val="multilevel"/>
     <w:lvl w:ilvl="0">
       <w:numFmt w:val="bullet"/>

</xml_diff>